<commit_message>
Added Maange Annual Fee
</commit_message>
<xml_diff>
--- a/Lotfi_Use_Case_Scenarios.docx
+++ b/Lotfi_Use_Case_Scenarios.docx
@@ -1294,14 +1294,6 @@
     </w:p>
     <w:p>
       <w:pPr>
-        <w:rPr>
-          <w:sz w:val="24"/>
-          <w:szCs w:val="24"/>
-        </w:rPr>
-      </w:pPr>
-    </w:p>
-    <w:p>
-      <w:pPr>
         <w:jc w:val="center"/>
         <w:rPr>
           <w:sz w:val="24"/>
@@ -1315,6 +1307,63 @@
           <w:szCs w:val="24"/>
           <w:u w:val="single"/>
         </w:rPr>
+        <w:t xml:space="preserve">Use Case Scenario: </w:t>
+      </w:r>
+      <w:r>
+        <w:rPr>
+          <w:sz w:val="24"/>
+          <w:szCs w:val="24"/>
+          <w:u w:val="single"/>
+        </w:rPr>
+        <w:t xml:space="preserve"> </w:t>
+      </w:r>
+      <w:r>
+        <w:rPr>
+          <w:sz w:val="24"/>
+          <w:szCs w:val="24"/>
+          <w:u w:val="single"/>
+        </w:rPr>
+        <w:t>Manage Annual Fee</w:t>
+      </w:r>
+    </w:p>
+    <w:p>
+      <w:pPr>
+        <w:rPr>
+          <w:sz w:val="24"/>
+          <w:szCs w:val="24"/>
+        </w:rPr>
+      </w:pPr>
+      <w:r>
+        <w:rPr>
+          <w:sz w:val="24"/>
+          <w:szCs w:val="24"/>
+        </w:rPr>
+        <w:t xml:space="preserve">When a user registers, they will be prompted by the system to make their first $20.00 annual fee payment to complete their registration. The system, which should now be keeping track of the registered user’s information, will from this point forward annually contact the user via their email to the remind them of their payment and ask that they make it before the deadline. This email will be sent one month before the registration anniversary. If the user makes their payment on time, the system will confirm that the fee has been paid and the user’s registration will remain in the system. If a user fails to pay their annual fee, the system will remove them from the list of registered users, and they will have to redo the process if they would like to rejoin.  </w:t>
+      </w:r>
+    </w:p>
+    <w:p>
+      <w:pPr>
+        <w:rPr>
+          <w:sz w:val="24"/>
+          <w:szCs w:val="24"/>
+        </w:rPr>
+      </w:pPr>
+    </w:p>
+    <w:p>
+      <w:pPr>
+        <w:jc w:val="center"/>
+        <w:rPr>
+          <w:sz w:val="24"/>
+          <w:szCs w:val="24"/>
+          <w:u w:val="single"/>
+        </w:rPr>
+      </w:pPr>
+      <w:r>
+        <w:rPr>
+          <w:sz w:val="24"/>
+          <w:szCs w:val="24"/>
+          <w:u w:val="single"/>
+        </w:rPr>
         <w:t>Good-Candidate Objects: Reserve Seats</w:t>
       </w:r>
     </w:p>
@@ -1397,6 +1446,7 @@
           <w:szCs w:val="24"/>
           <w:u w:val="single"/>
         </w:rPr>
+        <w:lastRenderedPageBreak/>
         <w:t>Potential Operations: Reserve Seats</w:t>
       </w:r>
     </w:p>
@@ -1498,6 +1548,114 @@
         </w:rPr>
         <w:t>Present-summary, Choose-payment-method, Check-payment</w:t>
       </w:r>
+    </w:p>
+    <w:p>
+      <w:pPr>
+        <w:jc w:val="center"/>
+        <w:rPr>
+          <w:sz w:val="24"/>
+          <w:szCs w:val="24"/>
+          <w:u w:val="single"/>
+        </w:rPr>
+      </w:pPr>
+      <w:r>
+        <w:rPr>
+          <w:sz w:val="24"/>
+          <w:szCs w:val="24"/>
+          <w:u w:val="single"/>
+        </w:rPr>
+        <w:t>Good-Candidate Objects: Manage Annual Fee</w:t>
+      </w:r>
+    </w:p>
+    <w:p>
+      <w:pPr>
+        <w:jc w:val="center"/>
+        <w:rPr>
+          <w:sz w:val="24"/>
+          <w:szCs w:val="24"/>
+        </w:rPr>
+      </w:pPr>
+      <w:r>
+        <w:rPr>
+          <w:sz w:val="24"/>
+          <w:szCs w:val="24"/>
+        </w:rPr>
+        <w:t xml:space="preserve">Reminder, </w:t>
+      </w:r>
+      <w:proofErr w:type="spellStart"/>
+      <w:r>
+        <w:rPr>
+          <w:sz w:val="24"/>
+          <w:szCs w:val="24"/>
+        </w:rPr>
+        <w:t>RegisteredUser</w:t>
+      </w:r>
+      <w:proofErr w:type="spellEnd"/>
+    </w:p>
+    <w:p>
+      <w:pPr>
+        <w:jc w:val="center"/>
+        <w:rPr>
+          <w:sz w:val="24"/>
+          <w:szCs w:val="24"/>
+        </w:rPr>
+      </w:pPr>
+      <w:r>
+        <w:rPr>
+          <w:sz w:val="24"/>
+          <w:szCs w:val="24"/>
+          <w:u w:val="single"/>
+        </w:rPr>
+        <w:t>Potential Operations: Manage Annual Fee</w:t>
+      </w:r>
+      <w:r>
+        <w:rPr>
+          <w:sz w:val="24"/>
+          <w:szCs w:val="24"/>
+        </w:rPr>
+        <w:t xml:space="preserve"> </w:t>
+      </w:r>
+    </w:p>
+    <w:p>
+      <w:pPr>
+        <w:jc w:val="center"/>
+        <w:rPr>
+          <w:sz w:val="24"/>
+          <w:szCs w:val="24"/>
+        </w:rPr>
+      </w:pPr>
+      <w:r>
+        <w:rPr>
+          <w:sz w:val="24"/>
+          <w:szCs w:val="24"/>
+        </w:rPr>
+        <w:t xml:space="preserve">Check-Fee-Status, </w:t>
+      </w:r>
+      <w:proofErr w:type="spellStart"/>
+      <w:r>
+        <w:rPr>
+          <w:sz w:val="24"/>
+          <w:szCs w:val="24"/>
+        </w:rPr>
+        <w:t>CheckDeadline</w:t>
+      </w:r>
+      <w:proofErr w:type="spellEnd"/>
+      <w:r>
+        <w:rPr>
+          <w:sz w:val="24"/>
+          <w:szCs w:val="24"/>
+        </w:rPr>
+        <w:t>, Email-reminder</w:t>
+      </w:r>
+    </w:p>
+    <w:p>
+      <w:pPr>
+        <w:jc w:val="center"/>
+        <w:rPr>
+          <w:sz w:val="24"/>
+          <w:szCs w:val="24"/>
+        </w:rPr>
+      </w:pPr>
     </w:p>
     <w:sectPr>
       <w:pgSz w:w="12240" w:h="15840"/>

</xml_diff>